<commit_message>
guideII update git part
</commit_message>
<xml_diff>
--- a/ModernGuide(II).docx
+++ b/ModernGuide(II).docx
@@ -11669,9 +11669,6 @@
     <w:p>
       <w:pPr>
         <w:ind w:firstLine="480"/>
-        <w:rPr>
-          <w:rFonts w:hint="eastAsia"/>
-        </w:rPr>
       </w:pPr>
       <w:r>
         <w:rPr>
@@ -11692,15 +11689,18 @@
         <w:rPr>
           <w:rFonts w:hint="eastAsia"/>
         </w:rPr>
+        <w:t>（）</w:t>
+      </w:r>
+      <w:r>
+        <w:rPr>
+          <w:rFonts w:hint="eastAsia"/>
+        </w:rPr>
         <w:t>三端一并回退</w:t>
       </w:r>
     </w:p>
     <w:p>
       <w:pPr>
         <w:ind w:firstLine="480"/>
-        <w:rPr>
-          <w:rFonts w:hint="eastAsia"/>
-        </w:rPr>
       </w:pPr>
       <w:r>
         <w:rPr>
@@ -11721,8 +11721,20 @@
         <w:rPr>
           <w:rFonts w:hint="eastAsia"/>
         </w:rPr>
+        <w:t>（</w:t>
+      </w:r>
+      <w:r>
+        <w:rPr>
+          <w:rFonts w:hint="eastAsia"/>
+        </w:rPr>
         <w:t>只有工作区不回退</w:t>
       </w:r>
+      <w:r>
+        <w:rPr>
+          <w:rFonts w:hint="eastAsia"/>
+        </w:rPr>
+        <w:t>）</w:t>
+      </w:r>
     </w:p>
     <w:p>
       <w:pPr>
@@ -11747,7 +11759,19 @@
         <w:rPr>
           <w:rFonts w:hint="eastAsia"/>
         </w:rPr>
+        <w:t>（</w:t>
+      </w:r>
+      <w:r>
+        <w:rPr>
+          <w:rFonts w:hint="eastAsia"/>
+        </w:rPr>
         <w:t>只有仓库回退</w:t>
+      </w:r>
+      <w:r>
+        <w:rPr>
+          <w:rFonts w:hint="eastAsia"/>
+        </w:rPr>
+        <w:t>）</w:t>
       </w:r>
     </w:p>
     <w:p>
@@ -12833,6 +12857,728 @@
       </w:r>
       <w:r>
         <w:t>&lt;name&gt;</w:t>
+      </w:r>
+    </w:p>
+    <w:p>
+      <w:pPr>
+        <w:ind w:firstLine="420"/>
+      </w:pPr>
+      <w:r>
+        <w:rPr>
+          <w:rFonts w:hint="eastAsia"/>
+        </w:rPr>
+        <w:t>git</w:t>
+      </w:r>
+      <w:r>
+        <w:t xml:space="preserve"> branch -d &lt;name&gt;</w:t>
+      </w:r>
+      <w:r>
+        <w:rPr>
+          <w:rFonts w:hint="eastAsia"/>
+        </w:rPr>
+        <w:t xml:space="preserve"> </w:t>
+      </w:r>
+      <w:r>
+        <w:rPr>
+          <w:rFonts w:hint="eastAsia"/>
+        </w:rPr>
+        <w:t>（</w:t>
+      </w:r>
+      <w:r>
+        <w:rPr>
+          <w:rFonts w:ascii="Helvetica" w:hAnsi="Helvetica" w:cs="Helvetica"/>
+          <w:color w:val="333333"/>
+          <w:shd w:val="clear" w:color="auto" w:fill="FFFFFF"/>
+        </w:rPr>
+        <w:t>丢弃一个没有被合并过的分支</w:t>
+      </w:r>
+      <w:r>
+        <w:rPr>
+          <w:rFonts w:hint="eastAsia"/>
+        </w:rPr>
+        <w:t>）</w:t>
+      </w:r>
+    </w:p>
+    <w:p>
+      <w:pPr>
+        <w:ind w:firstLine="420"/>
+      </w:pPr>
+      <w:r>
+        <w:fldChar w:fldCharType="begin"/>
+      </w:r>
+      <w:r>
+        <w:instrText xml:space="preserve"> </w:instrText>
+      </w:r>
+      <w:r>
+        <w:rPr>
+          <w:rFonts w:hint="eastAsia"/>
+        </w:rPr>
+        <w:instrText>= 5 \* GB3</w:instrText>
+      </w:r>
+      <w:r>
+        <w:instrText xml:space="preserve"> </w:instrText>
+      </w:r>
+      <w:r>
+        <w:fldChar w:fldCharType="separate"/>
+      </w:r>
+      <w:r>
+        <w:rPr>
+          <w:rFonts w:hint="eastAsia"/>
+          <w:noProof/>
+        </w:rPr>
+        <w:t>⑤</w:t>
+      </w:r>
+      <w:r>
+        <w:fldChar w:fldCharType="end"/>
+      </w:r>
+      <w:r>
+        <w:rPr>
+          <w:rFonts w:hint="eastAsia"/>
+        </w:rPr>
+        <w:t>合并分支并保留</w:t>
+      </w:r>
+      <w:r>
+        <w:rPr>
+          <w:rFonts w:ascii="Helvetica" w:hAnsi="Helvetica" w:cs="Helvetica"/>
+          <w:color w:val="333333"/>
+          <w:shd w:val="clear" w:color="auto" w:fill="FFFFFF"/>
+        </w:rPr>
+        <w:t>分支信息</w:t>
+      </w:r>
+    </w:p>
+    <w:p>
+      <w:pPr>
+        <w:ind w:firstLine="420"/>
+      </w:pPr>
+      <w:r>
+        <w:t xml:space="preserve">git merge --no-ff -m </w:t>
+      </w:r>
+      <w:r>
+        <w:t xml:space="preserve"> </w:t>
+      </w:r>
+      <w:r>
+        <w:t>‘&lt;message&gt;’</w:t>
+      </w:r>
+      <w:r>
+        <w:t xml:space="preserve"> </w:t>
+      </w:r>
+      <w:r>
+        <w:t xml:space="preserve"> </w:t>
+      </w:r>
+      <w:r>
+        <w:t>&lt;name&gt;</w:t>
+      </w:r>
+    </w:p>
+    <w:p>
+      <w:pPr>
+        <w:ind w:firstLine="420"/>
+      </w:pPr>
+      <w:r>
+        <w:fldChar w:fldCharType="begin"/>
+      </w:r>
+      <w:r>
+        <w:instrText xml:space="preserve"> </w:instrText>
+      </w:r>
+      <w:r>
+        <w:rPr>
+          <w:rFonts w:hint="eastAsia"/>
+        </w:rPr>
+        <w:instrText>= 6 \* GB3</w:instrText>
+      </w:r>
+      <w:r>
+        <w:instrText xml:space="preserve"> </w:instrText>
+      </w:r>
+      <w:r>
+        <w:fldChar w:fldCharType="separate"/>
+      </w:r>
+      <w:r>
+        <w:rPr>
+          <w:rFonts w:hint="eastAsia"/>
+          <w:noProof/>
+        </w:rPr>
+        <w:t>⑥</w:t>
+      </w:r>
+      <w:r>
+        <w:fldChar w:fldCharType="end"/>
+      </w:r>
+      <w:r>
+        <w:rPr>
+          <w:rFonts w:hint="eastAsia"/>
+        </w:rPr>
+        <w:t>储藏</w:t>
+      </w:r>
+      <w:r>
+        <w:rPr>
+          <w:rFonts w:hint="eastAsia"/>
+        </w:rPr>
+        <w:t>/</w:t>
+      </w:r>
+      <w:r>
+        <w:rPr>
+          <w:rFonts w:hint="eastAsia"/>
+        </w:rPr>
+        <w:t>恢复分支</w:t>
+      </w:r>
+    </w:p>
+    <w:p>
+      <w:pPr>
+        <w:ind w:firstLine="420"/>
+      </w:pPr>
+      <w:r>
+        <w:rPr>
+          <w:rFonts w:hint="eastAsia"/>
+        </w:rPr>
+        <w:t>git</w:t>
+      </w:r>
+      <w:r>
+        <w:t xml:space="preserve"> stash</w:t>
+      </w:r>
+    </w:p>
+    <w:p>
+      <w:pPr>
+        <w:ind w:firstLine="420"/>
+      </w:pPr>
+      <w:r>
+        <w:rPr>
+          <w:rFonts w:hint="eastAsia"/>
+        </w:rPr>
+        <w:t>git</w:t>
+      </w:r>
+      <w:r>
+        <w:t xml:space="preserve"> </w:t>
+      </w:r>
+      <w:r>
+        <w:rPr>
+          <w:rFonts w:hint="eastAsia"/>
+        </w:rPr>
+        <w:t>stash</w:t>
+      </w:r>
+      <w:r>
+        <w:t xml:space="preserve"> </w:t>
+      </w:r>
+      <w:r>
+        <w:rPr>
+          <w:rFonts w:hint="eastAsia"/>
+        </w:rPr>
+        <w:t>list</w:t>
+      </w:r>
+      <w:r>
+        <w:rPr>
+          <w:rFonts w:hint="eastAsia"/>
+        </w:rPr>
+        <w:t>（查看</w:t>
+      </w:r>
+      <w:r>
+        <w:rPr>
+          <w:rFonts w:hint="eastAsia"/>
+        </w:rPr>
+        <w:t>stash</w:t>
+      </w:r>
+      <w:r>
+        <w:rPr>
+          <w:rFonts w:hint="eastAsia"/>
+        </w:rPr>
+        <w:t>）</w:t>
+      </w:r>
+    </w:p>
+    <w:p>
+      <w:pPr>
+        <w:ind w:firstLine="420"/>
+      </w:pPr>
+      <w:r>
+        <w:rPr>
+          <w:rFonts w:hint="eastAsia"/>
+        </w:rPr>
+        <w:t>git</w:t>
+      </w:r>
+      <w:r>
+        <w:t xml:space="preserve"> stash</w:t>
+      </w:r>
+      <w:r>
+        <w:t xml:space="preserve"> apply </w:t>
+      </w:r>
+      <w:r>
+        <w:rPr>
+          <w:rFonts w:hint="eastAsia"/>
+        </w:rPr>
+        <w:t>（</w:t>
+      </w:r>
+      <w:r>
+        <w:rPr>
+          <w:rFonts w:hint="eastAsia"/>
+        </w:rPr>
+        <w:t>保留</w:t>
+      </w:r>
+      <w:r>
+        <w:rPr>
+          <w:rFonts w:hint="eastAsia"/>
+        </w:rPr>
+        <w:t>stash</w:t>
+      </w:r>
+      <w:r>
+        <w:rPr>
+          <w:rFonts w:hint="eastAsia"/>
+        </w:rPr>
+        <w:t>内容</w:t>
+      </w:r>
+      <w:r>
+        <w:rPr>
+          <w:rFonts w:hint="eastAsia"/>
+        </w:rPr>
+        <w:t>）</w:t>
+      </w:r>
+      <w:r>
+        <w:t xml:space="preserve"> &amp; git stash drop</w:t>
+      </w:r>
+      <w:r>
+        <w:rPr>
+          <w:rFonts w:hint="eastAsia"/>
+        </w:rPr>
+        <w:t>（删除）</w:t>
+      </w:r>
+    </w:p>
+    <w:p>
+      <w:r>
+        <w:tab/>
+        <w:t>git</w:t>
+      </w:r>
+      <w:r>
+        <w:t xml:space="preserve"> </w:t>
+      </w:r>
+      <w:r>
+        <w:rPr>
+          <w:rFonts w:hint="eastAsia"/>
+        </w:rPr>
+        <w:t>stash</w:t>
+      </w:r>
+      <w:r>
+        <w:t xml:space="preserve"> </w:t>
+      </w:r>
+      <w:r>
+        <w:rPr>
+          <w:rFonts w:hint="eastAsia"/>
+        </w:rPr>
+        <w:t>pop</w:t>
+      </w:r>
+      <w:r>
+        <w:t xml:space="preserve"> </w:t>
+      </w:r>
+      <w:r>
+        <w:rPr>
+          <w:rFonts w:hint="eastAsia"/>
+        </w:rPr>
+        <w:t>（</w:t>
+      </w:r>
+      <w:r>
+        <w:rPr>
+          <w:rFonts w:hint="eastAsia"/>
+        </w:rPr>
+        <w:t>恢复并删除</w:t>
+      </w:r>
+      <w:r>
+        <w:rPr>
+          <w:rFonts w:hint="eastAsia"/>
+        </w:rPr>
+        <w:t>stash</w:t>
+      </w:r>
+      <w:r>
+        <w:rPr>
+          <w:rFonts w:hint="eastAsia"/>
+        </w:rPr>
+        <w:t>内容</w:t>
+      </w:r>
+      <w:r>
+        <w:rPr>
+          <w:rFonts w:hint="eastAsia"/>
+        </w:rPr>
+        <w:t>）</w:t>
+      </w:r>
+    </w:p>
+    <w:p>
+      <w:r>
+        <w:tab/>
+      </w:r>
+      <w:r>
+        <w:fldChar w:fldCharType="begin"/>
+      </w:r>
+      <w:r>
+        <w:instrText xml:space="preserve"> </w:instrText>
+      </w:r>
+      <w:r>
+        <w:rPr>
+          <w:rFonts w:hint="eastAsia"/>
+        </w:rPr>
+        <w:instrText>= 7 \* GB3</w:instrText>
+      </w:r>
+      <w:r>
+        <w:instrText xml:space="preserve"> </w:instrText>
+      </w:r>
+      <w:r>
+        <w:fldChar w:fldCharType="separate"/>
+      </w:r>
+      <w:r>
+        <w:rPr>
+          <w:rFonts w:hint="eastAsia"/>
+          <w:noProof/>
+        </w:rPr>
+        <w:t>⑦</w:t>
+      </w:r>
+      <w:r>
+        <w:fldChar w:fldCharType="end"/>
+      </w:r>
+      <w:r>
+        <w:rPr>
+          <w:rFonts w:hint="eastAsia"/>
+        </w:rPr>
+        <w:t>复制特定提交到当前分支</w:t>
+      </w:r>
+    </w:p>
+    <w:p>
+      <w:r>
+        <w:tab/>
+      </w:r>
+      <w:r>
+        <w:t xml:space="preserve">git cherry-pick </w:t>
+      </w:r>
+      <w:r>
+        <w:rPr>
+          <w:rFonts w:hint="eastAsia"/>
+        </w:rPr>
+        <w:t>&lt;commit_id&gt;</w:t>
+      </w:r>
+    </w:p>
+    <w:p>
+      <w:pPr>
+        <w:pStyle w:val="3"/>
+      </w:pPr>
+      <w:r>
+        <w:rPr>
+          <w:rFonts w:hint="eastAsia"/>
+        </w:rPr>
+        <w:t>6</w:t>
+      </w:r>
+      <w:r>
+        <w:t xml:space="preserve">.1.5 </w:t>
+      </w:r>
+      <w:r>
+        <w:rPr>
+          <w:rFonts w:hint="eastAsia"/>
+        </w:rPr>
+        <w:t>多人协作</w:t>
+      </w:r>
+    </w:p>
+    <w:p>
+      <w:r>
+        <w:tab/>
+      </w:r>
+      <w:r>
+        <w:fldChar w:fldCharType="begin"/>
+      </w:r>
+      <w:r>
+        <w:instrText xml:space="preserve"> </w:instrText>
+      </w:r>
+      <w:r>
+        <w:rPr>
+          <w:rFonts w:hint="eastAsia"/>
+        </w:rPr>
+        <w:instrText>= 1 \* GB3</w:instrText>
+      </w:r>
+      <w:r>
+        <w:instrText xml:space="preserve"> </w:instrText>
+      </w:r>
+      <w:r>
+        <w:fldChar w:fldCharType="separate"/>
+      </w:r>
+      <w:r>
+        <w:rPr>
+          <w:rFonts w:hint="eastAsia"/>
+          <w:noProof/>
+        </w:rPr>
+        <w:t>①</w:t>
+      </w:r>
+      <w:r>
+        <w:fldChar w:fldCharType="end"/>
+      </w:r>
+      <w:r>
+        <w:rPr>
+          <w:rFonts w:hint="eastAsia"/>
+        </w:rPr>
+        <w:t>本地推送分支</w:t>
+      </w:r>
+      <w:r>
+        <w:rPr>
+          <w:rFonts w:hint="eastAsia"/>
+        </w:rPr>
+        <w:t>：</w:t>
+      </w:r>
+    </w:p>
+    <w:p>
+      <w:pPr>
+        <w:ind w:firstLine="420"/>
+      </w:pPr>
+      <w:r>
+        <w:rPr>
+          <w:rFonts w:hint="eastAsia"/>
+        </w:rPr>
+        <w:t>git</w:t>
+      </w:r>
+      <w:r>
+        <w:t xml:space="preserve"> </w:t>
+      </w:r>
+      <w:r>
+        <w:rPr>
+          <w:rFonts w:hint="eastAsia"/>
+        </w:rPr>
+        <w:t>push</w:t>
+      </w:r>
+      <w:r>
+        <w:t xml:space="preserve"> origin</w:t>
+      </w:r>
+      <w:r>
+        <w:t xml:space="preserve"> &lt;</w:t>
+      </w:r>
+      <w:r>
+        <w:t>branch-</w:t>
+      </w:r>
+      <w:r>
+        <w:t>name&gt;</w:t>
+      </w:r>
+    </w:p>
+    <w:p>
+      <w:pPr>
+        <w:ind w:firstLine="420"/>
+      </w:pPr>
+      <w:r>
+        <w:fldChar w:fldCharType="begin"/>
+      </w:r>
+      <w:r>
+        <w:instrText xml:space="preserve"> </w:instrText>
+      </w:r>
+      <w:r>
+        <w:rPr>
+          <w:rFonts w:hint="eastAsia"/>
+        </w:rPr>
+        <w:instrText>= 2 \* GB3</w:instrText>
+      </w:r>
+      <w:r>
+        <w:instrText xml:space="preserve"> </w:instrText>
+      </w:r>
+      <w:r>
+        <w:fldChar w:fldCharType="separate"/>
+      </w:r>
+      <w:r>
+        <w:rPr>
+          <w:rFonts w:hint="eastAsia"/>
+          <w:noProof/>
+        </w:rPr>
+        <w:t>②</w:t>
+      </w:r>
+      <w:r>
+        <w:fldChar w:fldCharType="end"/>
+      </w:r>
+      <w:r>
+        <w:rPr>
+          <w:rFonts w:hint="eastAsia"/>
+        </w:rPr>
+        <w:t>抓取远程分支</w:t>
+      </w:r>
+      <w:r>
+        <w:rPr>
+          <w:rFonts w:hint="eastAsia"/>
+        </w:rPr>
+        <w:t>：</w:t>
+      </w:r>
+    </w:p>
+    <w:p>
+      <w:pPr>
+        <w:ind w:left="420"/>
+      </w:pPr>
+      <w:r>
+        <w:rPr>
+          <w:rFonts w:hint="eastAsia"/>
+        </w:rPr>
+        <w:t>git</w:t>
+      </w:r>
+      <w:r>
+        <w:t xml:space="preserve"> </w:t>
+      </w:r>
+      <w:r>
+        <w:rPr>
+          <w:rFonts w:hint="eastAsia"/>
+        </w:rPr>
+        <w:t>pull</w:t>
+      </w:r>
+    </w:p>
+    <w:p>
+      <w:pPr>
+        <w:ind w:left="420"/>
+        <w:rPr>
+          <w:rFonts w:hint="eastAsia"/>
+        </w:rPr>
+      </w:pPr>
+      <w:r>
+        <w:fldChar w:fldCharType="begin"/>
+      </w:r>
+      <w:r>
+        <w:instrText xml:space="preserve"> </w:instrText>
+      </w:r>
+      <w:r>
+        <w:rPr>
+          <w:rFonts w:hint="eastAsia"/>
+        </w:rPr>
+        <w:instrText>= 3 \* GB3</w:instrText>
+      </w:r>
+      <w:r>
+        <w:instrText xml:space="preserve"> </w:instrText>
+      </w:r>
+      <w:r>
+        <w:fldChar w:fldCharType="separate"/>
+      </w:r>
+      <w:r>
+        <w:rPr>
+          <w:rFonts w:hint="eastAsia"/>
+          <w:noProof/>
+        </w:rPr>
+        <w:t>③</w:t>
+      </w:r>
+      <w:r>
+        <w:fldChar w:fldCharType="end"/>
+      </w:r>
+      <w:r>
+        <w:rPr>
+          <w:rFonts w:hint="eastAsia"/>
+        </w:rPr>
+        <w:t>如果</w:t>
+      </w:r>
+      <w:r>
+        <w:rPr>
+          <w:rFonts w:hint="eastAsia"/>
+        </w:rPr>
+        <w:t>git pull</w:t>
+      </w:r>
+      <w:r>
+        <w:rPr>
+          <w:rFonts w:hint="eastAsia"/>
+        </w:rPr>
+        <w:t>提示</w:t>
+      </w:r>
+      <w:r>
+        <w:rPr>
+          <w:rFonts w:hint="eastAsia"/>
+        </w:rPr>
+        <w:t>no tracking information</w:t>
+      </w:r>
+      <w:r>
+        <w:rPr>
+          <w:rFonts w:hint="eastAsia"/>
+        </w:rPr>
+        <w:t>，则说明本地分支和远程分支的链接关系没有创建</w:t>
+      </w:r>
+      <w:r>
+        <w:rPr>
+          <w:rFonts w:hint="eastAsia"/>
+        </w:rPr>
+        <w:t>，创建命令</w:t>
+      </w:r>
+      <w:r>
+        <w:rPr>
+          <w:rFonts w:hint="eastAsia"/>
+        </w:rPr>
+        <w:t>：</w:t>
+      </w:r>
+    </w:p>
+    <w:p>
+      <w:pPr>
+        <w:ind w:firstLine="420"/>
+        <w:rPr>
+          <w:rFonts w:hint="eastAsia"/>
+        </w:rPr>
+      </w:pPr>
+      <w:r>
+        <w:t>git branch --set-upstream-to &lt;branch-name&gt; origin/&lt;branch-name&gt;</w:t>
+      </w:r>
+      <w:r>
+        <w:tab/>
+      </w:r>
+    </w:p>
+    <w:p>
+      <w:pPr>
+        <w:ind w:firstLine="420"/>
+      </w:pPr>
+      <w:r>
+        <w:fldChar w:fldCharType="begin"/>
+      </w:r>
+      <w:r>
+        <w:instrText xml:space="preserve"> </w:instrText>
+      </w:r>
+      <w:r>
+        <w:rPr>
+          <w:rFonts w:hint="eastAsia"/>
+        </w:rPr>
+        <w:instrText>= 4 \* GB3</w:instrText>
+      </w:r>
+      <w:r>
+        <w:instrText xml:space="preserve"> </w:instrText>
+      </w:r>
+      <w:r>
+        <w:fldChar w:fldCharType="separate"/>
+      </w:r>
+      <w:r>
+        <w:rPr>
+          <w:rFonts w:hint="eastAsia"/>
+          <w:noProof/>
+        </w:rPr>
+        <w:t>④</w:t>
+      </w:r>
+      <w:r>
+        <w:fldChar w:fldCharType="end"/>
+      </w:r>
+      <w:r>
+        <w:rPr>
+          <w:rFonts w:hint="eastAsia"/>
+        </w:rPr>
+        <w:t>本地创建和远程分支对应的分支</w:t>
+      </w:r>
+      <w:r>
+        <w:rPr>
+          <w:rFonts w:hint="eastAsia"/>
+        </w:rPr>
+        <w:t>：</w:t>
+      </w:r>
+    </w:p>
+    <w:p>
+      <w:pPr>
+        <w:ind w:firstLine="420"/>
+        <w:rPr>
+          <w:rFonts w:hint="eastAsia"/>
+        </w:rPr>
+      </w:pPr>
+      <w:r>
+        <w:t xml:space="preserve">git checkout -b </w:t>
+      </w:r>
+      <w:r>
+        <w:rPr>
+          <w:rFonts w:hint="eastAsia"/>
+        </w:rPr>
+        <w:t>&lt;</w:t>
+      </w:r>
+      <w:r>
+        <w:t>branch-name</w:t>
+      </w:r>
+      <w:r>
+        <w:t>&gt;</w:t>
+      </w:r>
+      <w:r>
+        <w:t xml:space="preserve"> origin/</w:t>
+      </w:r>
+      <w:r>
+        <w:t>&lt;</w:t>
+      </w:r>
+      <w:r>
+        <w:t>branch-name</w:t>
+      </w:r>
+      <w:r>
+        <w:t>&gt;</w:t>
       </w:r>
     </w:p>
     <w:sectPr>
@@ -15399,7 +16145,7 @@
   <w:style w:type="paragraph" w:default="1" w:styleId="a">
     <w:name w:val="Normal"/>
     <w:qFormat/>
-    <w:rsid w:val="006C3F40"/>
+    <w:rsid w:val="00982383"/>
     <w:pPr>
       <w:widowControl w:val="0"/>
       <w:spacing w:line="400" w:lineRule="exact"/>

</xml_diff>